<commit_message>
Change some terms and clarify sentenses
</commit_message>
<xml_diff>
--- a/analysis/to submit/cover-letter-LY-ornaments.docx
+++ b/analysis/to submit/cover-letter-LY-ornaments.docx
@@ -500,15 +500,10 @@
           <w:sz w:val="18"/>
           <w:lang w:val="en-AU"/>
         </w:rPr>
-        <w:t>1</w:t>
-      </w:r>
-      <w:r>
-        <w:rPr>
-          <w:sz w:val="18"/>
-          <w:lang w:val="en-AU"/>
-        </w:rPr>
-        <w:t>7</w:t>
-      </w:r>
+        <w:t>22</w:t>
+      </w:r>
+      <w:bookmarkStart w:id="0" w:name="_GoBack"/>
+      <w:bookmarkEnd w:id="0"/>
       <w:r>
         <w:rPr>
           <w:sz w:val="18"/>
@@ -619,6 +614,14 @@
           <w:lang w:val="en-AU"/>
         </w:rPr>
         <w:t xml:space="preserve"> pleasure to </w:t>
+      </w:r>
+      <w:r>
+        <w:rPr>
+          <w:sz w:val="24"/>
+          <w:szCs w:val="24"/>
+          <w:lang w:val="en-AU"/>
+        </w:rPr>
+        <w:t>re</w:t>
       </w:r>
       <w:r>
         <w:rPr>
@@ -716,6 +719,24 @@
         </w:rPr>
         <w:t>.</w:t>
       </w:r>
+      <w:r>
+        <w:rPr>
+          <w:i/>
+          <w:iCs/>
+          <w:sz w:val="24"/>
+          <w:szCs w:val="24"/>
+          <w:lang w:val="en-AU"/>
+        </w:rPr>
+        <w:t xml:space="preserve"> </w:t>
+      </w:r>
+      <w:r>
+        <w:rPr>
+          <w:sz w:val="24"/>
+          <w:szCs w:val="24"/>
+          <w:lang w:val="en-AU"/>
+        </w:rPr>
+        <w:t xml:space="preserve">Thank you for your email on 18 September, I have now revised the document to reduce the word count to less than 6,000 words as you recommended. </w:t>
+      </w:r>
     </w:p>
     <w:p>
       <w:pPr>
@@ -816,8 +837,6 @@
         </w:rPr>
         <w:t xml:space="preserve"> during European colonization period.</w:t>
       </w:r>
-      <w:bookmarkStart w:id="0" w:name="_GoBack"/>
-      <w:bookmarkEnd w:id="0"/>
     </w:p>
     <w:p>
       <w:pPr>
@@ -1747,11 +1766,15 @@
   </w:style>
   <w:style w:type="character" w:default="1" w:styleId="DefaultParagraphFont">
     <w:name w:val="Default Paragraph Font"/>
+    <w:uiPriority w:val="1"/>
     <w:semiHidden/>
+    <w:unhideWhenUsed/>
   </w:style>
   <w:style w:type="table" w:default="1" w:styleId="TableNormal">
     <w:name w:val="Normal Table"/>
+    <w:uiPriority w:val="99"/>
     <w:semiHidden/>
+    <w:unhideWhenUsed/>
     <w:tblPr>
       <w:tblInd w:w="0" w:type="dxa"/>
       <w:tblCellMar>
@@ -1764,7 +1787,9 @@
   </w:style>
   <w:style w:type="numbering" w:default="1" w:styleId="NoList">
     <w:name w:val="No List"/>
+    <w:uiPriority w:val="99"/>
     <w:semiHidden/>
+    <w:unhideWhenUsed/>
   </w:style>
   <w:style w:type="paragraph" w:customStyle="1" w:styleId="examquest">
     <w:name w:val="examquest"/>

</xml_diff>